<commit_message>
udate import and calendar
</commit_message>
<xml_diff>
--- a/Chuong_Trinh_Quan_Ly_San_Xuat/Chuong_Trinh_Quan_Ly_San_Xuat/bin/Debug/Import help.docx
+++ b/Chuong_Trinh_Quan_Ly_San_Xuat/Chuong_Trinh_Quan_Ly_San_Xuat/bin/Debug/Import help.docx
@@ -785,14 +785,29 @@
       </w:r>
       <w:proofErr w:type="spellStart"/>
       <w:r>
+        <w:rPr>
+          <w:b/>
+          <w:sz w:val="26"/>
+          <w:szCs w:val="26"/>
+        </w:rPr>
         <w:t>dd</w:t>
       </w:r>
       <w:proofErr w:type="spellEnd"/>
       <w:r>
+        <w:rPr>
+          <w:b/>
+          <w:sz w:val="26"/>
+          <w:szCs w:val="26"/>
+        </w:rPr>
         <w:t>-mmm-</w:t>
       </w:r>
       <w:proofErr w:type="spellStart"/>
       <w:r>
+        <w:rPr>
+          <w:b/>
+          <w:sz w:val="26"/>
+          <w:szCs w:val="26"/>
+        </w:rPr>
         <w:t>yy</w:t>
       </w:r>
       <w:proofErr w:type="spellEnd"/>
@@ -855,8 +870,6 @@
       <w:r>
         <w:t xml:space="preserve"> ####</w:t>
       </w:r>
-      <w:bookmarkStart w:id="0" w:name="_GoBack"/>
-      <w:bookmarkEnd w:id="0"/>
     </w:p>
     <w:p>
       <w:pPr>
@@ -878,7 +891,12 @@
         <w:t xml:space="preserve"> </w:t>
       </w:r>
       <w:r>
-        <w:t>Data</w:t>
+        <w:rPr>
+          <w:b/>
+          <w:sz w:val="26"/>
+          <w:szCs w:val="26"/>
+        </w:rPr>
+        <w:t>Sheet1</w:t>
       </w:r>
     </w:p>
     <w:p>
@@ -988,158 +1006,263 @@
       <w:r>
         <w:rPr>
           <w:b/>
-        </w:rPr>
-        <w:t>FORECASTE NTMX</w:t>
-      </w:r>
+          <w:color w:val="222222"/>
+          <w:shd w:val="clear" w:color="auto" w:fill="FFFFFF"/>
+        </w:rPr>
+        <w:t>NTZC, AW, NTMX, JATCO</w:t>
+      </w:r>
+      <w:r>
+        <w:rPr>
+          <w:b/>
+          <w:color w:val="222222"/>
+          <w:shd w:val="clear" w:color="auto" w:fill="FFFFFF"/>
+        </w:rPr>
+        <w:t xml:space="preserve">: </w:t>
+      </w:r>
+      <w:r>
+        <w:rPr>
+          <w:b/>
+          <w:color w:val="222222"/>
+          <w:sz w:val="14"/>
+          <w:szCs w:val="14"/>
+          <w:shd w:val="clear" w:color="auto" w:fill="FFFFFF"/>
+        </w:rPr>
+        <w:t> </w:t>
+      </w:r>
+      <w:r>
+        <w:rPr>
+          <w:b/>
+          <w:color w:val="222222"/>
+          <w:shd w:val="clear" w:color="auto" w:fill="FFFFFF"/>
+        </w:rPr>
+        <w:t xml:space="preserve">PO </w:t>
+      </w:r>
+      <w:proofErr w:type="spellStart"/>
+      <w:r>
+        <w:rPr>
+          <w:b/>
+          <w:color w:val="222222"/>
+          <w:shd w:val="clear" w:color="auto" w:fill="FFFFFF"/>
+        </w:rPr>
+        <w:t>và</w:t>
+      </w:r>
+      <w:proofErr w:type="spellEnd"/>
+      <w:r>
+        <w:rPr>
+          <w:b/>
+          <w:color w:val="222222"/>
+          <w:shd w:val="clear" w:color="auto" w:fill="FFFFFF"/>
+        </w:rPr>
+        <w:t xml:space="preserve"> FORECAST: Import </w:t>
+      </w:r>
+      <w:proofErr w:type="spellStart"/>
+      <w:r>
+        <w:rPr>
+          <w:b/>
+          <w:color w:val="222222"/>
+          <w:shd w:val="clear" w:color="auto" w:fill="FFFFFF"/>
+        </w:rPr>
+        <w:t>theo</w:t>
+      </w:r>
+      <w:proofErr w:type="spellEnd"/>
+      <w:r>
+        <w:rPr>
+          <w:b/>
+          <w:color w:val="222222"/>
+          <w:shd w:val="clear" w:color="auto" w:fill="FFFFFF"/>
+        </w:rPr>
+        <w:t xml:space="preserve"> form </w:t>
+      </w:r>
+      <w:proofErr w:type="spellStart"/>
+      <w:r>
+        <w:rPr>
+          <w:b/>
+          <w:color w:val="222222"/>
+          <w:shd w:val="clear" w:color="auto" w:fill="FFFFFF"/>
+        </w:rPr>
+        <w:t>chung</w:t>
+      </w:r>
+      <w:proofErr w:type="spellEnd"/>
     </w:p>
     <w:p>
       <w:pPr>
         <w:pStyle w:val="ListParagraph"/>
         <w:numPr>
           <w:ilvl w:val="0"/>
-          <w:numId w:val="1"/>
+          <w:numId w:val="3"/>
         </w:numPr>
       </w:pPr>
-      <w:proofErr w:type="spellStart"/>
-      <w:r>
-        <w:t>Đổi</w:t>
-      </w:r>
-      <w:proofErr w:type="spellEnd"/>
-      <w:r>
-        <w:t xml:space="preserve"> </w:t>
-      </w:r>
-      <w:proofErr w:type="spellStart"/>
-      <w:r>
-        <w:t>tên</w:t>
-      </w:r>
-      <w:proofErr w:type="spellEnd"/>
-      <w:r>
-        <w:t xml:space="preserve"> sheet: Data</w:t>
-      </w:r>
+      <w:r>
+        <w:t>F:\Data Import\Source Path\PO\</w:t>
+      </w:r>
+      <w:bookmarkStart w:id="0" w:name="_GoBack"/>
+      <w:proofErr w:type="spellStart"/>
+      <w:r>
+        <w:t>PO_Template</w:t>
+      </w:r>
+      <w:bookmarkEnd w:id="0"/>
+      <w:proofErr w:type="spellEnd"/>
     </w:p>
     <w:p>
       <w:pPr>
         <w:pStyle w:val="ListParagraph"/>
         <w:numPr>
           <w:ilvl w:val="0"/>
-          <w:numId w:val="1"/>
+          <w:numId w:val="3"/>
         </w:numPr>
       </w:pPr>
-      <w:proofErr w:type="spellStart"/>
-      <w:r>
-        <w:t>Định</w:t>
-      </w:r>
-      <w:proofErr w:type="spellEnd"/>
-      <w:r>
-        <w:t xml:space="preserve"> </w:t>
-      </w:r>
-      <w:proofErr w:type="spellStart"/>
-      <w:r>
-        <w:t>dạng</w:t>
-      </w:r>
-      <w:proofErr w:type="spellEnd"/>
-      <w:r>
-        <w:t xml:space="preserve"> </w:t>
-      </w:r>
-      <w:proofErr w:type="spellStart"/>
-      <w:r>
-        <w:t>ngày</w:t>
-      </w:r>
-      <w:proofErr w:type="spellEnd"/>
-      <w:r>
-        <w:t xml:space="preserve"> </w:t>
-      </w:r>
-      <w:proofErr w:type="spellStart"/>
-      <w:r>
-        <w:t>giao</w:t>
-      </w:r>
-      <w:proofErr w:type="spellEnd"/>
-      <w:r>
-        <w:t xml:space="preserve"> </w:t>
-      </w:r>
-      <w:proofErr w:type="spellStart"/>
-      <w:r>
-        <w:t>dự</w:t>
-      </w:r>
-      <w:proofErr w:type="spellEnd"/>
-      <w:r>
-        <w:t xml:space="preserve"> </w:t>
-      </w:r>
-      <w:proofErr w:type="spellStart"/>
-      <w:r>
-        <w:t>kiến</w:t>
-      </w:r>
-      <w:proofErr w:type="spellEnd"/>
-      <w:r>
-        <w:t xml:space="preserve"> </w:t>
-      </w:r>
-      <w:proofErr w:type="spellStart"/>
-      <w:r>
-        <w:t>là</w:t>
-      </w:r>
-      <w:proofErr w:type="spellEnd"/>
-      <w:r>
-        <w:t xml:space="preserve"> </w:t>
-      </w:r>
-      <w:proofErr w:type="spellStart"/>
-      <w:r>
-        <w:t>yyyy</w:t>
-      </w:r>
-      <w:proofErr w:type="spellEnd"/>
-      <w:r>
-        <w:t>-mm-</w:t>
-      </w:r>
-      <w:proofErr w:type="spellStart"/>
-      <w:r>
-        <w:t>dd</w:t>
-      </w:r>
-      <w:proofErr w:type="spellEnd"/>
-      <w:r>
-        <w:t xml:space="preserve"> (</w:t>
-      </w:r>
-      <w:proofErr w:type="spellStart"/>
-      <w:r>
-        <w:t>để</w:t>
-      </w:r>
-      <w:proofErr w:type="spellEnd"/>
-      <w:r>
-        <w:t xml:space="preserve"> </w:t>
-      </w:r>
-      <w:proofErr w:type="spellStart"/>
-      <w:r>
-        <w:t>ngày</w:t>
-      </w:r>
-      <w:proofErr w:type="spellEnd"/>
-      <w:r>
-        <w:t xml:space="preserve"> </w:t>
-      </w:r>
-      <w:proofErr w:type="spellStart"/>
-      <w:r>
-        <w:t>đầu</w:t>
-      </w:r>
-      <w:proofErr w:type="spellEnd"/>
-      <w:r>
-        <w:t xml:space="preserve"> </w:t>
-      </w:r>
-      <w:proofErr w:type="spellStart"/>
-      <w:r>
-        <w:t>tháng</w:t>
-      </w:r>
-      <w:proofErr w:type="spellEnd"/>
-      <w:r>
-        <w:t>)</w:t>
-      </w:r>
+      <w:r>
+        <w:t>F:\Data Import\Source Path\Forecast\</w:t>
+      </w:r>
+      <w:proofErr w:type="spellStart"/>
+      <w:r>
+        <w:t>Forecast_Template</w:t>
+      </w:r>
+      <w:proofErr w:type="spellEnd"/>
     </w:p>
     <w:p>
+      <w:pPr>
+        <w:pStyle w:val="ListParagraph"/>
+        <w:ind w:left="630"/>
+        <w:rPr>
+          <w:b/>
+          <w:sz w:val="26"/>
+          <w:szCs w:val="26"/>
+        </w:rPr>
+      </w:pPr>
+      <w:proofErr w:type="spellStart"/>
+      <w:r>
+        <w:rPr>
+          <w:b/>
+        </w:rPr>
+        <w:t>Tên</w:t>
+      </w:r>
+      <w:proofErr w:type="spellEnd"/>
+      <w:r>
+        <w:rPr>
+          <w:b/>
+        </w:rPr>
+        <w:t xml:space="preserve"> sheet</w:t>
+      </w:r>
+      <w:r>
+        <w:t xml:space="preserve">: </w:t>
+      </w:r>
+      <w:r>
+        <w:rPr>
+          <w:b/>
+          <w:sz w:val="26"/>
+          <w:szCs w:val="26"/>
+        </w:rPr>
+        <w:t>Sheet1</w:t>
+      </w:r>
+    </w:p>
+    <w:p>
+      <w:pPr>
+        <w:pStyle w:val="ListParagraph"/>
+        <w:ind w:left="630"/>
+        <w:rPr>
+          <w:b/>
+          <w:sz w:val="30"/>
+          <w:szCs w:val="30"/>
+        </w:rPr>
+      </w:pPr>
+      <w:proofErr w:type="spellStart"/>
+      <w:r>
+        <w:rPr>
+          <w:b/>
+          <w:sz w:val="26"/>
+          <w:szCs w:val="26"/>
+        </w:rPr>
+        <w:t>Định</w:t>
+      </w:r>
+      <w:proofErr w:type="spellEnd"/>
+      <w:r>
+        <w:rPr>
+          <w:b/>
+          <w:sz w:val="26"/>
+          <w:szCs w:val="26"/>
+        </w:rPr>
+        <w:t xml:space="preserve"> </w:t>
+      </w:r>
+      <w:proofErr w:type="spellStart"/>
+      <w:r>
+        <w:rPr>
+          <w:b/>
+          <w:sz w:val="26"/>
+          <w:szCs w:val="26"/>
+        </w:rPr>
+        <w:t>dạng</w:t>
+      </w:r>
+      <w:proofErr w:type="spellEnd"/>
+      <w:r>
+        <w:rPr>
+          <w:b/>
+          <w:sz w:val="26"/>
+          <w:szCs w:val="26"/>
+        </w:rPr>
+        <w:t xml:space="preserve"> </w:t>
+      </w:r>
+      <w:proofErr w:type="spellStart"/>
+      <w:r>
+        <w:rPr>
+          <w:b/>
+          <w:sz w:val="26"/>
+          <w:szCs w:val="26"/>
+        </w:rPr>
+        <w:t>ngày</w:t>
+      </w:r>
+      <w:proofErr w:type="spellEnd"/>
+      <w:r>
+        <w:rPr>
+          <w:b/>
+          <w:sz w:val="26"/>
+          <w:szCs w:val="26"/>
+        </w:rPr>
+        <w:t xml:space="preserve">: </w:t>
+      </w:r>
+      <w:proofErr w:type="spellStart"/>
+      <w:r>
+        <w:rPr>
+          <w:b/>
+          <w:sz w:val="30"/>
+          <w:szCs w:val="30"/>
+        </w:rPr>
+        <w:t>yyyy</w:t>
+      </w:r>
+      <w:proofErr w:type="spellEnd"/>
+      <w:r>
+        <w:rPr>
+          <w:b/>
+          <w:sz w:val="30"/>
+          <w:szCs w:val="30"/>
+        </w:rPr>
+        <w:t>-mm-</w:t>
+      </w:r>
+      <w:proofErr w:type="spellStart"/>
+      <w:r>
+        <w:rPr>
+          <w:b/>
+          <w:sz w:val="30"/>
+          <w:szCs w:val="30"/>
+        </w:rPr>
+        <w:t>dd</w:t>
+      </w:r>
+      <w:proofErr w:type="spellEnd"/>
+    </w:p>
+    <w:p>
+      <w:pPr>
+        <w:pStyle w:val="ListParagraph"/>
+        <w:ind w:left="630"/>
+      </w:pPr>
       <w:r>
         <w:rPr>
           <w:noProof/>
         </w:rPr>
         <w:drawing>
-          <wp:inline distT="0" distB="0" distL="0" distR="0" wp14:anchorId="7A72D48B" wp14:editId="106595EC">
-            <wp:extent cx="5619750" cy="2705100"/>
-            <wp:effectExtent l="0" t="0" r="0" b="0"/>
-            <wp:docPr id="2" name="Picture 2"/>
+          <wp:inline distT="0" distB="0" distL="0" distR="0" wp14:anchorId="0D27FE70" wp14:editId="479641CF">
+            <wp:extent cx="6379059" cy="1116330"/>
+            <wp:effectExtent l="0" t="0" r="3175" b="7620"/>
+            <wp:docPr id="4" name="Picture 4"/>
             <wp:cNvGraphicFramePr>
               <a:graphicFrameLocks xmlns:a="http://schemas.openxmlformats.org/drawingml/2006/main" noChangeAspect="1"/>
             </wp:cNvGraphicFramePr>
@@ -1159,209 +1282,7 @@
                   <pic:spPr>
                     <a:xfrm>
                       <a:off x="0" y="0"/>
-                      <a:ext cx="5619750" cy="2705100"/>
-                    </a:xfrm>
-                    <a:prstGeom prst="rect">
-                      <a:avLst/>
-                    </a:prstGeom>
-                  </pic:spPr>
-                </pic:pic>
-              </a:graphicData>
-            </a:graphic>
-          </wp:inline>
-        </w:drawing>
-      </w:r>
-    </w:p>
-    <w:p>
-      <w:pPr>
-        <w:pStyle w:val="ListParagraph"/>
-        <w:numPr>
-          <w:ilvl w:val="0"/>
-          <w:numId w:val="2"/>
-        </w:numPr>
-        <w:rPr>
-          <w:b/>
-        </w:rPr>
-      </w:pPr>
-      <w:r>
-        <w:rPr>
-          <w:b/>
-        </w:rPr>
-        <w:lastRenderedPageBreak/>
-        <w:t>JATCO</w:t>
-      </w:r>
-    </w:p>
-    <w:p>
-      <w:pPr>
-        <w:pStyle w:val="ListParagraph"/>
-        <w:numPr>
-          <w:ilvl w:val="0"/>
-          <w:numId w:val="1"/>
-        </w:numPr>
-      </w:pPr>
-      <w:proofErr w:type="spellStart"/>
-      <w:r>
-        <w:t>Tên</w:t>
-      </w:r>
-      <w:proofErr w:type="spellEnd"/>
-      <w:r>
-        <w:t xml:space="preserve"> sheet: Data</w:t>
-      </w:r>
-      <w:r>
-        <w:t xml:space="preserve">, </w:t>
-      </w:r>
-      <w:proofErr w:type="spellStart"/>
-      <w:r>
-        <w:t>Tên</w:t>
-      </w:r>
-      <w:proofErr w:type="spellEnd"/>
-      <w:r>
-        <w:t xml:space="preserve"> file </w:t>
-      </w:r>
-      <w:proofErr w:type="spellStart"/>
-      <w:r>
-        <w:t>không</w:t>
-      </w:r>
-      <w:proofErr w:type="spellEnd"/>
-      <w:r>
-        <w:t xml:space="preserve"> </w:t>
-      </w:r>
-      <w:proofErr w:type="spellStart"/>
-      <w:r>
-        <w:t>được</w:t>
-      </w:r>
-      <w:proofErr w:type="spellEnd"/>
-      <w:r>
-        <w:t xml:space="preserve"> </w:t>
-      </w:r>
-      <w:proofErr w:type="spellStart"/>
-      <w:r>
-        <w:t>có</w:t>
-      </w:r>
-      <w:proofErr w:type="spellEnd"/>
-      <w:r>
-        <w:t xml:space="preserve"> </w:t>
-      </w:r>
-      <w:proofErr w:type="spellStart"/>
-      <w:r>
-        <w:t>chữ</w:t>
-      </w:r>
-      <w:proofErr w:type="spellEnd"/>
-      <w:r>
-        <w:t xml:space="preserve"> nhật</w:t>
-      </w:r>
-    </w:p>
-    <w:p>
-      <w:pPr>
-        <w:pStyle w:val="ListParagraph"/>
-        <w:numPr>
-          <w:ilvl w:val="0"/>
-          <w:numId w:val="1"/>
-        </w:numPr>
-      </w:pPr>
-      <w:proofErr w:type="spellStart"/>
-      <w:r>
-        <w:t>Ngày</w:t>
-      </w:r>
-      <w:proofErr w:type="spellEnd"/>
-      <w:r>
-        <w:t xml:space="preserve"> </w:t>
-      </w:r>
-      <w:proofErr w:type="spellStart"/>
-      <w:r>
-        <w:t>định</w:t>
-      </w:r>
-      <w:proofErr w:type="spellEnd"/>
-      <w:r>
-        <w:t xml:space="preserve"> </w:t>
-      </w:r>
-      <w:proofErr w:type="spellStart"/>
-      <w:r>
-        <w:t>dạng</w:t>
-      </w:r>
-      <w:proofErr w:type="spellEnd"/>
-      <w:r>
-        <w:t xml:space="preserve">: </w:t>
-      </w:r>
-      <w:proofErr w:type="spellStart"/>
-      <w:r>
-        <w:t>yyyy</w:t>
-      </w:r>
-      <w:proofErr w:type="spellEnd"/>
-      <w:r>
-        <w:t>-mm-</w:t>
-      </w:r>
-      <w:proofErr w:type="spellStart"/>
-      <w:r>
-        <w:t>dd</w:t>
-      </w:r>
-      <w:proofErr w:type="spellEnd"/>
-      <w:r>
-        <w:t xml:space="preserve"> </w:t>
-      </w:r>
-      <w:proofErr w:type="spellStart"/>
-      <w:r>
-        <w:t>và</w:t>
-      </w:r>
-      <w:proofErr w:type="spellEnd"/>
-      <w:r>
-        <w:t xml:space="preserve"> </w:t>
-      </w:r>
-      <w:proofErr w:type="spellStart"/>
-      <w:r>
-        <w:t>phải</w:t>
-      </w:r>
-      <w:proofErr w:type="spellEnd"/>
-      <w:r>
-        <w:t xml:space="preserve"> </w:t>
-      </w:r>
-      <w:proofErr w:type="spellStart"/>
-      <w:r>
-        <w:t>nằm</w:t>
-      </w:r>
-      <w:proofErr w:type="spellEnd"/>
-      <w:r>
-        <w:t xml:space="preserve"> ở </w:t>
-      </w:r>
-      <w:proofErr w:type="spellStart"/>
-      <w:r>
-        <w:t>dòng</w:t>
-      </w:r>
-      <w:proofErr w:type="spellEnd"/>
-      <w:r>
-        <w:t xml:space="preserve"> 63</w:t>
-      </w:r>
-    </w:p>
-    <w:p>
-      <w:r>
-        <w:rPr>
-          <w:noProof/>
-        </w:rPr>
-        <w:drawing>
-          <wp:inline distT="0" distB="0" distL="0" distR="0" wp14:anchorId="4BC93D8C" wp14:editId="1488415F">
-            <wp:extent cx="5943600" cy="577215"/>
-            <wp:effectExtent l="0" t="0" r="0" b="0"/>
-            <wp:docPr id="3" name="Picture 3"/>
-            <wp:cNvGraphicFramePr>
-              <a:graphicFrameLocks xmlns:a="http://schemas.openxmlformats.org/drawingml/2006/main" noChangeAspect="1"/>
-            </wp:cNvGraphicFramePr>
-            <a:graphic xmlns:a="http://schemas.openxmlformats.org/drawingml/2006/main">
-              <a:graphicData uri="http://schemas.openxmlformats.org/drawingml/2006/picture">
-                <pic:pic xmlns:pic="http://schemas.openxmlformats.org/drawingml/2006/picture">
-                  <pic:nvPicPr>
-                    <pic:cNvPr id="1" name=""/>
-                    <pic:cNvPicPr/>
-                  </pic:nvPicPr>
-                  <pic:blipFill>
-                    <a:blip r:embed="rId7"/>
-                    <a:stretch>
-                      <a:fillRect/>
-                    </a:stretch>
-                  </pic:blipFill>
-                  <pic:spPr>
-                    <a:xfrm>
-                      <a:off x="0" y="0"/>
-                      <a:ext cx="5943600" cy="577215"/>
+                      <a:ext cx="6432958" cy="1125762"/>
                     </a:xfrm>
                     <a:prstGeom prst="rect">
                       <a:avLst/>

</xml_diff>